<commit_message>
ADD: Added PDF versions of the sensor summary documents
</commit_message>
<xml_diff>
--- a/Research/Sensor Summaries/Fan Sensory Summary.docx
+++ b/Research/Sensor Summaries/Fan Sensory Summary.docx
@@ -150,13 +150,7 @@
     </w:p>
     <w:p>
       <w:r>
-        <w:t xml:space="preserve">The </w:t>
-      </w:r>
-      <w:r>
-        <w:t>KICKR Headwind Bluetooth Fan</w:t>
-      </w:r>
-      <w:r>
-        <w:t xml:space="preserve"> requires </w:t>
+        <w:t xml:space="preserve">The KICKR Headwind Bluetooth Fan requires </w:t>
       </w:r>
       <w:r>
         <w:t>two</w:t>
@@ -168,34 +162,27 @@
         <w:t>s</w:t>
       </w:r>
       <w:r>
+        <w:t xml:space="preserve"> ‘mqtt_client.py’</w:t>
+      </w:r>
+      <w:r>
         <w:t xml:space="preserve"> </w:t>
       </w:r>
       <w:r>
-        <w:t>‘mqtt_client.py’</w:t>
-      </w:r>
-      <w:r>
-        <w:t xml:space="preserve"> </w:t>
-      </w:r>
-      <w:r>
-        <w:t xml:space="preserve">and ‘fan.py’. The </w:t>
-      </w:r>
-      <w:r>
-        <w:t>‘mqtt_client.py’</w:t>
-      </w:r>
-      <w:r>
-        <w:t xml:space="preserve"> script, as with the other sensors, provides a number of necessary functions needed to connect with</w:t>
+        <w:t xml:space="preserve">and ‘fan.py’. The ‘mqtt_client.py’ script, as with the other sensors, provides </w:t>
+      </w:r>
+      <w:proofErr w:type="gramStart"/>
+      <w:r>
+        <w:t>a number of</w:t>
+      </w:r>
+      <w:proofErr w:type="gramEnd"/>
+      <w:r>
+        <w:t xml:space="preserve"> necessary functions needed to connect with</w:t>
       </w:r>
       <w:r>
         <w:t>/setup</w:t>
       </w:r>
       <w:r>
-        <w:t xml:space="preserve"> important components </w:t>
-      </w:r>
-      <w:r>
-        <w:t xml:space="preserve">such as </w:t>
-      </w:r>
-      <w:r>
-        <w:t>setting up Transport Layer Security (TLS)</w:t>
+        <w:t xml:space="preserve"> important components such as setting up Transport Layer Security (TLS)</w:t>
       </w:r>
       <w:r>
         <w:t xml:space="preserve">, connecting to </w:t>
@@ -212,40 +199,29 @@
         <w:t xml:space="preserve"> MQTT Broker</w:t>
       </w:r>
       <w:r>
-        <w:t xml:space="preserve"> and also publishing and subscribing to MQTT topics. The </w:t>
-      </w:r>
-      <w:r>
-        <w:t>‘</w:t>
-      </w:r>
-      <w:r>
-        <w:t>fan</w:t>
-      </w:r>
-      <w:r>
-        <w:t>.py’</w:t>
-      </w:r>
-      <w:r>
-        <w:t xml:space="preserve"> script is responsible for connecting to the </w:t>
-      </w:r>
-      <w:r>
-        <w:t>KICKR Headwind Bluetooth Fan</w:t>
-      </w:r>
-      <w:r>
-        <w:t xml:space="preserve"> device and also using the functionalities provided by the </w:t>
-      </w:r>
-      <w:r>
-        <w:t>‘mqtt_client.py’</w:t>
-      </w:r>
-      <w:r>
-        <w:t xml:space="preserve"> script to connect to the necessary components and to also publish and subscribe to MQTT topics</w:t>
-      </w:r>
-      <w:r>
-        <w:t xml:space="preserve"> via the </w:t>
-      </w:r>
-      <w:r>
-        <w:t>‘mqtt_client.py’ script</w:t>
-      </w:r>
-      <w:r>
-        <w:t xml:space="preserve">. In this particular case, </w:t>
+        <w:t xml:space="preserve"> and also publishing and subscribing to MQTT topics. The ‘fan.py’ script is responsible for connecting to the KICKR Headwind Bluetooth Fan device </w:t>
+      </w:r>
+      <w:proofErr w:type="gramStart"/>
+      <w:r>
+        <w:t>and also</w:t>
+      </w:r>
+      <w:proofErr w:type="gramEnd"/>
+      <w:r>
+        <w:t xml:space="preserve"> using the functionalities provided by the ‘mqtt_client.py’ script to connect to the necessary components and to also publish and subscribe to MQTT topics</w:t>
+      </w:r>
+      <w:r>
+        <w:t xml:space="preserve"> via the ‘mqtt_client.py’ script</w:t>
+      </w:r>
+      <w:r>
+        <w:t xml:space="preserve">. In this </w:t>
+      </w:r>
+      <w:proofErr w:type="gramStart"/>
+      <w:r>
+        <w:t>particular case</w:t>
+      </w:r>
+      <w:proofErr w:type="gramEnd"/>
+      <w:r>
+        <w:t xml:space="preserve">, </w:t>
       </w:r>
       <w:r>
         <w:t>it needs to subscribe to the ‘control’ MQTT topic to listen to and respond to instructions and also report the current fan speed similar to other sensors.</w:t>
@@ -267,46 +243,38 @@
         <w:t>s</w:t>
       </w:r>
       <w:r>
-        <w:t xml:space="preserve"> called </w:t>
-      </w:r>
-      <w:r>
-        <w:t>‘subsciber.py’</w:t>
-      </w:r>
-      <w:r>
-        <w:t xml:space="preserve"> </w:t>
-      </w:r>
-      <w:r>
-        <w:t xml:space="preserve">and ‘publish.py’. The </w:t>
-      </w:r>
-      <w:r>
-        <w:t xml:space="preserve">‘subsciber.py’ </w:t>
-      </w:r>
-      <w:r>
-        <w:t xml:space="preserve">script </w:t>
+        <w:t xml:space="preserve"> called ‘subsciber.py’ </w:t>
+      </w:r>
+      <w:r>
+        <w:t xml:space="preserve">and ‘publish.py’. The ‘subsciber.py’ script </w:t>
       </w:r>
       <w:r>
         <w:t>subscribes to the relevant topics and prints what it receives to the console</w:t>
       </w:r>
       <w:r>
-        <w:t>. This scripts is largely got debugging purposes</w:t>
+        <w:t xml:space="preserve">. </w:t>
+      </w:r>
+      <w:proofErr w:type="gramStart"/>
+      <w:r>
+        <w:t>This scripts</w:t>
+      </w:r>
+      <w:proofErr w:type="gramEnd"/>
+      <w:r>
+        <w:t xml:space="preserve"> is largely got debugging purposes</w:t>
       </w:r>
       <w:r>
         <w:t>.</w:t>
       </w:r>
       <w:r>
-        <w:t xml:space="preserve"> The </w:t>
-      </w:r>
-      <w:r>
-        <w:t>‘publish.py’</w:t>
-      </w:r>
-      <w:r>
-        <w:t xml:space="preserve"> script is for testing purposes similar to that of </w:t>
-      </w:r>
-      <w:r>
-        <w:t>‘subsciber.py’</w:t>
-      </w:r>
-      <w:r>
-        <w:t>, however, in this case it is used to publish speed value</w:t>
+        <w:t xml:space="preserve"> The ‘publish.py’ script is for testing purposes </w:t>
+      </w:r>
+      <w:proofErr w:type="gramStart"/>
+      <w:r>
+        <w:t>similar to</w:t>
+      </w:r>
+      <w:proofErr w:type="gramEnd"/>
+      <w:r>
+        <w:t xml:space="preserve"> that of ‘subsciber.py’, however, in this case it is used to publish speed value</w:t>
       </w:r>
       <w:r>
         <w:t>s</w:t>
@@ -429,10 +397,7 @@
               <w:jc w:val="center"/>
             </w:pPr>
             <w:r>
-              <w:t>bike/00001/</w:t>
-            </w:r>
-            <w:r>
-              <w:t>fan/control</w:t>
+              <w:t>bike/00001/fan/control</w:t>
             </w:r>
           </w:p>
         </w:tc>
@@ -473,13 +438,7 @@
               <w:jc w:val="center"/>
             </w:pPr>
             <w:r>
-              <w:t>bike/0000</w:t>
-            </w:r>
-            <w:r>
-              <w:t>2</w:t>
-            </w:r>
-            <w:r>
-              <w:t>/fan/control</w:t>
+              <w:t>bike/00002/fan/control</w:t>
             </w:r>
           </w:p>
         </w:tc>
@@ -505,19 +464,7 @@
               <w:jc w:val="center"/>
             </w:pPr>
             <w:r>
-              <w:t xml:space="preserve">Bike </w:t>
-            </w:r>
-            <w:r>
-              <w:t>Two</w:t>
-            </w:r>
-            <w:r>
-              <w:t xml:space="preserve">’s fan is operating at </w:t>
-            </w:r>
-            <w:r>
-              <w:t>65</w:t>
-            </w:r>
-            <w:r>
-              <w:t>% of its maximum speed</w:t>
+              <w:t>Bike Two’s fan is operating at 65% of its maximum speed</w:t>
             </w:r>
           </w:p>
         </w:tc>
@@ -532,13 +479,7 @@
               <w:jc w:val="center"/>
             </w:pPr>
             <w:r>
-              <w:t>bike/0000</w:t>
-            </w:r>
-            <w:r>
-              <w:t>2</w:t>
-            </w:r>
-            <w:r>
-              <w:t>/fan/control</w:t>
+              <w:t>bike/00002/fan/control</w:t>
             </w:r>
           </w:p>
         </w:tc>
@@ -655,13 +596,7 @@
             </w:r>
             <w:proofErr w:type="spellEnd"/>
             <w:r>
-              <w:t xml:space="preserve">”: 1029293309, “value”: </w:t>
-            </w:r>
-            <w:r>
-              <w:t>65</w:t>
-            </w:r>
-            <w:r>
-              <w:t>}</w:t>
+              <w:t>”: 1029293309, “value”: 65}</w:t>
             </w:r>
           </w:p>
         </w:tc>
@@ -710,13 +645,7 @@
             </w:r>
             <w:proofErr w:type="spellEnd"/>
             <w:r>
-              <w:t xml:space="preserve">”: 1029293309, “value”: </w:t>
-            </w:r>
-            <w:r>
-              <w:t>20</w:t>
-            </w:r>
-            <w:r>
-              <w:t>}</w:t>
+              <w:t>”: 1029293309, “value”: 20}</w:t>
             </w:r>
           </w:p>
         </w:tc>
@@ -746,13 +675,7 @@
     </w:p>
     <w:p>
       <w:r>
-        <w:t xml:space="preserve">Figure 2 showcases how the </w:t>
-      </w:r>
-      <w:r>
-        <w:t>KICKR Headwind Bluetooth Fa</w:t>
-      </w:r>
-      <w:r>
-        <w:t>n fits into the architecture of the Smart Bike project</w:t>
+        <w:t>Figure 2 showcases how the KICKR Headwind Bluetooth Fan fits into the architecture of the Smart Bike project</w:t>
       </w:r>
       <w:r>
         <w:t xml:space="preserve">. As with the other sensors, this device communicates with a Raspberry Pi and publishes to the </w:t>
@@ -839,27 +762,14 @@
       <w:r>
         <w:t xml:space="preserve">Figure </w:t>
       </w:r>
-      <w:r>
-        <w:fldChar w:fldCharType="begin"/>
-      </w:r>
-      <w:r>
-        <w:instrText xml:space="preserve"> SEQ Figure \* ARABIC </w:instrText>
-      </w:r>
-      <w:r>
-        <w:fldChar w:fldCharType="separate"/>
-      </w:r>
-      <w:r>
-        <w:rPr>
-          <w:noProof/>
-        </w:rPr>
-        <w:t>2</w:t>
-      </w:r>
-      <w:r>
-        <w:rPr>
-          <w:noProof/>
-        </w:rPr>
-        <w:fldChar w:fldCharType="end"/>
-      </w:r>
+      <w:fldSimple w:instr=" SEQ Figure \* ARABIC ">
+        <w:r>
+          <w:rPr>
+            <w:noProof/>
+          </w:rPr>
+          <w:t>2</w:t>
+        </w:r>
+      </w:fldSimple>
       <w:r>
         <w:t xml:space="preserve"> - </w:t>
       </w:r>
@@ -872,8 +782,13 @@
       </w:r>
       <w:proofErr w:type="spellEnd"/>
       <w:r>
-        <w:t xml:space="preserve"> and modified by myself</w:t>
-      </w:r>
+        <w:t xml:space="preserve"> and modified by </w:t>
+      </w:r>
+      <w:proofErr w:type="gramStart"/>
+      <w:r>
+        <w:t>myself</w:t>
+      </w:r>
+      <w:proofErr w:type="gramEnd"/>
     </w:p>
     <w:p>
       <w:pPr>
@@ -885,16 +800,7 @@
     </w:p>
     <w:p>
       <w:r>
-        <w:t xml:space="preserve">Wahoo Fitness (n.d.) Image of </w:t>
-      </w:r>
-      <w:r>
-        <w:t>KICKR Headwind Bluetooth Fan</w:t>
-      </w:r>
-      <w:r>
-        <w:t>, Wahoo Fitness, accessed 25 September 2022.</w:t>
-      </w:r>
-      <w:r>
-        <w:t xml:space="preserve"> </w:t>
+        <w:t xml:space="preserve">Wahoo Fitness (n.d.) Image of KICKR Headwind Bluetooth Fan, Wahoo Fitness, accessed 25 September 2022. </w:t>
       </w:r>
       <w:hyperlink r:id="rId8" w:history="1">
         <w:r>
@@ -1038,6 +944,7 @@
     <w:lsdException w:name="HTML Sample" w:semiHidden="1" w:unhideWhenUsed="1"/>
     <w:lsdException w:name="HTML Typewriter" w:semiHidden="1" w:unhideWhenUsed="1"/>
     <w:lsdException w:name="HTML Variable" w:semiHidden="1" w:unhideWhenUsed="1"/>
+    <w:lsdException w:name="Normal Table" w:semiHidden="1" w:unhideWhenUsed="1"/>
     <w:lsdException w:name="annotation subject" w:semiHidden="1" w:unhideWhenUsed="1"/>
     <w:lsdException w:name="No List" w:semiHidden="1" w:unhideWhenUsed="1"/>
     <w:lsdException w:name="Outline List 1" w:semiHidden="1" w:unhideWhenUsed="1"/>
@@ -1084,8 +991,10 @@
     <w:lsdException w:name="Table Subtle 2" w:semiHidden="1" w:unhideWhenUsed="1"/>
     <w:lsdException w:name="Table Web 1" w:semiHidden="1" w:unhideWhenUsed="1"/>
     <w:lsdException w:name="Table Web 2" w:semiHidden="1" w:unhideWhenUsed="1"/>
+    <w:lsdException w:name="Table Web 3" w:semiHidden="1" w:unhideWhenUsed="1"/>
     <w:lsdException w:name="Balloon Text" w:semiHidden="1" w:unhideWhenUsed="1"/>
     <w:lsdException w:name="Table Grid" w:uiPriority="39"/>
+    <w:lsdException w:name="Table Theme" w:semiHidden="1" w:unhideWhenUsed="1"/>
     <w:lsdException w:name="Placeholder Text" w:semiHidden="1"/>
     <w:lsdException w:name="No Spacing" w:uiPriority="1" w:qFormat="1"/>
     <w:lsdException w:name="Light Shading" w:uiPriority="60"/>

</xml_diff>

<commit_message>
UPDATE: Modified Fan Sensor Summary
</commit_message>
<xml_diff>
--- a/Research/Sensor Summaries/Fan Sensory Summary.docx
+++ b/Research/Sensor Summaries/Fan Sensory Summary.docx
@@ -252,15 +252,7 @@
         <w:t>subscribes to the relevant topics and prints what it receives to the console</w:t>
       </w:r>
       <w:r>
-        <w:t xml:space="preserve">. </w:t>
-      </w:r>
-      <w:proofErr w:type="gramStart"/>
-      <w:r>
-        <w:t>This scripts</w:t>
-      </w:r>
-      <w:proofErr w:type="gramEnd"/>
-      <w:r>
-        <w:t xml:space="preserve"> is largely got debugging purposes</w:t>
+        <w:t>. This script is largely got debugging purposes</w:t>
       </w:r>
       <w:r>
         <w:t>.</w:t>
@@ -423,7 +415,10 @@
               <w:jc w:val="center"/>
             </w:pPr>
             <w:r>
-              <w:t>Bike One’s fan is operating at 100% of its maximum speed</w:t>
+              <w:t xml:space="preserve">Change Bike One’s fan speed to </w:t>
+            </w:r>
+            <w:r>
+              <w:t>100% of its maximum speed</w:t>
             </w:r>
           </w:p>
         </w:tc>
@@ -464,7 +459,19 @@
               <w:jc w:val="center"/>
             </w:pPr>
             <w:r>
-              <w:t>Bike Two’s fan is operating at 65% of its maximum speed</w:t>
+              <w:t xml:space="preserve">Change Bike </w:t>
+            </w:r>
+            <w:r>
+              <w:t>Two</w:t>
+            </w:r>
+            <w:r>
+              <w:t>’s fan speed to</w:t>
+            </w:r>
+            <w:r>
+              <w:t xml:space="preserve"> </w:t>
+            </w:r>
+            <w:r>
+              <w:t>65% of its maximum speed</w:t>
             </w:r>
           </w:p>
         </w:tc>
@@ -505,7 +512,16 @@
               <w:jc w:val="center"/>
             </w:pPr>
             <w:r>
-              <w:t xml:space="preserve">Bike Two’s fan is operating at </w:t>
+              <w:t xml:space="preserve">Change Bike </w:t>
+            </w:r>
+            <w:r>
+              <w:t>Two</w:t>
+            </w:r>
+            <w:r>
+              <w:t>’s fan speed to</w:t>
+            </w:r>
+            <w:r>
+              <w:t xml:space="preserve"> </w:t>
             </w:r>
             <w:r>
               <w:t>20</w:t>

</xml_diff>